<commit_message>
update dropout & thesis
</commit_message>
<xml_diff>
--- a/Papers/THESIS/OCAR_and_Outline.docx
+++ b/Papers/THESIS/OCAR_and_Outline.docx
@@ -18,14 +18,10 @@
       </w:r>
       <w:proofErr w:type="gramEnd"/>
       <w:r>
-        <w:t xml:space="preserve">. A problem with this method is trying to understand the trustworthiness of the data. Although validity and reliability are an important aspect in the social science realm, no such measures exist in social network analyses. This study aims to create an analogous set of measures for social network data as those that exist in psychometric testing. Creating analogous validity and reliability checks for network data may help ensure data is trustworthy. </w:t>
-      </w:r>
-      <w:r>
-        <w:t>If this analogous validity method is created for social networks, then</w:t>
-      </w:r>
-      <w:r>
-        <w:t xml:space="preserve"> researchers can make more informed conclusions regarding outcomes when using social network data. </w:t>
-      </w:r>
+        <w:t xml:space="preserve">. A problem with this method is trying to understand the trustworthiness of the data. Although validity and reliability are an important aspect in the social science realm, no such measures exist in social network analyses. This study aims to create an analogous set of measures for social network data as those that exist in psychometric testing. Creating analogous validity and reliability checks for network data may help ensure data is trustworthy. If this analogous validity method is created for social networks, then researchers can make more informed conclusions regarding outcomes when using social network data. </w:t>
+      </w:r>
+      <w:bookmarkStart w:id="0" w:name="_GoBack"/>
+      <w:bookmarkEnd w:id="0"/>
     </w:p>
     <w:p/>
     <w:p>
@@ -117,12 +113,7 @@
         </w:numPr>
       </w:pPr>
       <w:r>
-        <w:t>This does not seem to be as highly as a concern in the li</w:t>
-      </w:r>
-      <w:bookmarkStart w:id="0" w:name="_GoBack"/>
-      <w:bookmarkEnd w:id="0"/>
-      <w:r>
-        <w:t>terature (As far as I can tell right now)</w:t>
+        <w:t>This does not seem to be as highly as a concern in the literature (As far as I can tell right now)</w:t>
       </w:r>
     </w:p>
     <w:p>
@@ -413,6 +404,22 @@
         <w:t xml:space="preserve">On a local level, it will help the development of the CC program as we continue understanding the impact of mentor families on youth outcomes. </w:t>
       </w:r>
     </w:p>
+    <w:p/>
+    <w:p>
+      <w:pPr>
+        <w:ind w:firstLine="720"/>
+      </w:pPr>
+      <w:r>
+        <w:t xml:space="preserve">One of the most important concepts in the social sciences is the notion that individuals are part of a larger set of related systems. Even the social ecological model emphasizes the importance of the social environment as a pertinent level to predicting determinants of health. One way to approach this set of social systems is through social network analysis (SNA). Social network analysis is the </w:t>
+      </w:r>
+      <w:proofErr w:type="spellStart"/>
+      <w:r>
+        <w:t>quanti</w:t>
+      </w:r>
+      <w:proofErr w:type="spellEnd"/>
+    </w:p>
+    <w:p/>
+    <w:p/>
     <w:p/>
     <w:sectPr>
       <w:pgSz w:w="12240" w:h="15840"/>

</xml_diff>